<commit_message>
Ajustes a la API de reabastecer.
</commit_message>
<xml_diff>
--- a/proyecto/API.docx
+++ b/proyecto/API.docx
@@ -4,13 +4,8 @@
   <w:body>
     <w:p>
       <w:r>
-        <w:t xml:space="preserve">Punto 5 | Construir el API </w:t>
-      </w:r>
-      <w:proofErr w:type="spellStart"/>
-      <w:r>
-        <w:t>Rest</w:t>
-      </w:r>
-      <w:proofErr w:type="spellEnd"/>
+        <w:t>Punto 5 | Construir el API Rest</w:t>
+      </w:r>
     </w:p>
     <w:p>
       <w:r>
@@ -36,6 +31,9 @@
     </w:p>
     <w:p>
       <w:r>
+        <w:rPr>
+          <w:noProof/>
+        </w:rPr>
         <w:drawing>
           <wp:inline distT="0" distB="0" distL="0" distR="0" wp14:anchorId="3A6A89CF" wp14:editId="6718ED1A">
             <wp:extent cx="5943600" cy="2839085"/>
@@ -87,6 +85,9 @@
     </w:p>
     <w:p>
       <w:r>
+        <w:rPr>
+          <w:noProof/>
+        </w:rPr>
         <w:drawing>
           <wp:inline distT="0" distB="0" distL="0" distR="0" wp14:anchorId="7B984717" wp14:editId="4F8C2A0C">
             <wp:extent cx="5943600" cy="1108710"/>
@@ -126,6 +127,9 @@
     </w:p>
     <w:p>
       <w:r>
+        <w:rPr>
+          <w:noProof/>
+        </w:rPr>
         <w:drawing>
           <wp:inline distT="0" distB="0" distL="0" distR="0" wp14:anchorId="42D21A69" wp14:editId="738282BF">
             <wp:extent cx="5943600" cy="1092200"/>
@@ -182,6 +186,9 @@
     </w:p>
     <w:p>
       <w:r>
+        <w:rPr>
+          <w:noProof/>
+        </w:rPr>
         <w:drawing>
           <wp:inline distT="0" distB="0" distL="0" distR="0" wp14:anchorId="66BD8CC6" wp14:editId="016EEF67">
             <wp:extent cx="5943600" cy="1035685"/>
@@ -221,6 +228,9 @@
     </w:p>
     <w:p>
       <w:r>
+        <w:rPr>
+          <w:noProof/>
+        </w:rPr>
         <w:drawing>
           <wp:inline distT="0" distB="0" distL="0" distR="0" wp14:anchorId="66D24AB1" wp14:editId="59CC5497">
             <wp:extent cx="5943600" cy="1040130"/>
@@ -272,6 +282,9 @@
     </w:p>
     <w:p>
       <w:r>
+        <w:rPr>
+          <w:noProof/>
+        </w:rPr>
         <w:drawing>
           <wp:inline distT="0" distB="0" distL="0" distR="0" wp14:anchorId="45B07748" wp14:editId="6E7B9929">
             <wp:extent cx="5943600" cy="1032510"/>
@@ -311,6 +324,9 @@
     </w:p>
     <w:p>
       <w:r>
+        <w:rPr>
+          <w:noProof/>
+        </w:rPr>
         <w:drawing>
           <wp:inline distT="0" distB="0" distL="0" distR="0" wp14:anchorId="7BCC921C" wp14:editId="3143B92A">
             <wp:extent cx="5943600" cy="1031875"/>
@@ -362,6 +378,9 @@
     </w:p>
     <w:p>
       <w:r>
+        <w:rPr>
+          <w:noProof/>
+        </w:rPr>
         <w:drawing>
           <wp:inline distT="0" distB="0" distL="0" distR="0" wp14:anchorId="1506DF27" wp14:editId="15AD5627">
             <wp:extent cx="5943600" cy="1013460"/>
@@ -401,6 +420,9 @@
     </w:p>
     <w:p>
       <w:r>
+        <w:rPr>
+          <w:noProof/>
+        </w:rPr>
         <w:drawing>
           <wp:inline distT="0" distB="0" distL="0" distR="0" wp14:anchorId="0CF2A1CE" wp14:editId="37EA5A07">
             <wp:extent cx="5943600" cy="1037590"/>
@@ -454,6 +476,9 @@
     </w:p>
     <w:p>
       <w:r>
+        <w:rPr>
+          <w:noProof/>
+        </w:rPr>
         <w:drawing>
           <wp:inline distT="0" distB="0" distL="0" distR="0" wp14:anchorId="0AF0E2A6" wp14:editId="1FE65AD0">
             <wp:extent cx="5943600" cy="995680"/>
@@ -493,6 +518,9 @@
     </w:p>
     <w:p>
       <w:r>
+        <w:rPr>
+          <w:noProof/>
+        </w:rPr>
         <w:drawing>
           <wp:inline distT="0" distB="0" distL="0" distR="0" wp14:anchorId="54AE2AB8" wp14:editId="7D4F017E">
             <wp:extent cx="5943600" cy="1003300"/>
@@ -544,6 +572,9 @@
     </w:p>
     <w:p>
       <w:r>
+        <w:rPr>
+          <w:noProof/>
+        </w:rPr>
         <w:drawing>
           <wp:inline distT="0" distB="0" distL="0" distR="0" wp14:anchorId="51E933A9" wp14:editId="58B7D867">
             <wp:extent cx="5943600" cy="1010920"/>
@@ -583,6 +614,9 @@
     </w:p>
     <w:p>
       <w:r>
+        <w:rPr>
+          <w:noProof/>
+        </w:rPr>
         <w:drawing>
           <wp:inline distT="0" distB="0" distL="0" distR="0" wp14:anchorId="7FB735E9" wp14:editId="2515ADB3">
             <wp:extent cx="5943600" cy="1035685"/>
@@ -620,6 +654,15 @@
         </w:drawing>
       </w:r>
     </w:p>
+    <w:p/>
+    <w:p/>
+    <w:p/>
+    <w:p/>
+    <w:p/>
+    <w:p/>
+    <w:p/>
+    <w:p/>
+    <w:p/>
     <w:p>
       <w:pPr>
         <w:pStyle w:val="ListParagraph"/>
@@ -629,17 +672,17 @@
         </w:numPr>
       </w:pPr>
       <w:r>
+        <w:lastRenderedPageBreak/>
         <w:t>Consultar todos los Ingredientes</w:t>
       </w:r>
     </w:p>
     <w:p>
       <w:r>
-        <w:lastRenderedPageBreak/>
         <w:drawing>
-          <wp:inline distT="0" distB="0" distL="0" distR="0" wp14:anchorId="5036A345" wp14:editId="3DFBEEE0">
-            <wp:extent cx="5943600" cy="3320415"/>
-            <wp:effectExtent l="0" t="0" r="0" b="0"/>
-            <wp:docPr id="278539041" name="Picture 1"/>
+          <wp:inline distT="0" distB="0" distL="0" distR="0" wp14:anchorId="60D9733F" wp14:editId="4E7B9008">
+            <wp:extent cx="5943600" cy="3248660"/>
+            <wp:effectExtent l="0" t="0" r="0" b="8890"/>
+            <wp:docPr id="970308830" name="Picture 1"/>
             <wp:cNvGraphicFramePr>
               <a:graphicFrameLocks xmlns:a="http://schemas.openxmlformats.org/drawingml/2006/main" noChangeAspect="1"/>
             </wp:cNvGraphicFramePr>
@@ -647,7 +690,7 @@
               <a:graphicData uri="http://schemas.openxmlformats.org/drawingml/2006/picture">
                 <pic:pic xmlns:pic="http://schemas.openxmlformats.org/drawingml/2006/picture">
                   <pic:nvPicPr>
-                    <pic:cNvPr id="278539041" name=""/>
+                    <pic:cNvPr id="970308830" name=""/>
                     <pic:cNvPicPr/>
                   </pic:nvPicPr>
                   <pic:blipFill>
@@ -659,7 +702,7 @@
                   <pic:spPr>
                     <a:xfrm>
                       <a:off x="0" y="0"/>
-                      <a:ext cx="5943600" cy="3320415"/>
+                      <a:ext cx="5943600" cy="3248660"/>
                     </a:xfrm>
                     <a:prstGeom prst="rect">
                       <a:avLst/>
@@ -675,10 +718,10 @@
     <w:p>
       <w:r>
         <w:drawing>
-          <wp:inline distT="0" distB="0" distL="0" distR="0" wp14:anchorId="03CD7C63" wp14:editId="4587CF78">
-            <wp:extent cx="5943600" cy="2686050"/>
+          <wp:inline distT="0" distB="0" distL="0" distR="0" wp14:anchorId="6E5BBC6D" wp14:editId="3ED21A42">
+            <wp:extent cx="5943600" cy="3187065"/>
             <wp:effectExtent l="0" t="0" r="0" b="0"/>
-            <wp:docPr id="1817885869" name="Picture 1"/>
+            <wp:docPr id="1539933397" name="Picture 1"/>
             <wp:cNvGraphicFramePr>
               <a:graphicFrameLocks xmlns:a="http://schemas.openxmlformats.org/drawingml/2006/main" noChangeAspect="1"/>
             </wp:cNvGraphicFramePr>
@@ -686,7 +729,7 @@
               <a:graphicData uri="http://schemas.openxmlformats.org/drawingml/2006/picture">
                 <pic:pic xmlns:pic="http://schemas.openxmlformats.org/drawingml/2006/picture">
                   <pic:nvPicPr>
-                    <pic:cNvPr id="1817885869" name=""/>
+                    <pic:cNvPr id="1539933397" name=""/>
                     <pic:cNvPicPr/>
                   </pic:nvPicPr>
                   <pic:blipFill>
@@ -698,7 +741,7 @@
                   <pic:spPr>
                     <a:xfrm>
                       <a:off x="0" y="0"/>
-                      <a:ext cx="5943600" cy="2686050"/>
+                      <a:ext cx="5943600" cy="3187065"/>
                     </a:xfrm>
                     <a:prstGeom prst="rect">
                       <a:avLst/>
@@ -712,24 +755,12 @@
       </w:r>
     </w:p>
     <w:p>
-      <w:pPr>
-        <w:pStyle w:val="ListParagraph"/>
-        <w:numPr>
-          <w:ilvl w:val="0"/>
-          <w:numId w:val="1"/>
-        </w:numPr>
-      </w:pPr>
-      <w:r>
-        <w:t>Consultar un ingrediente según su ID</w:t>
-      </w:r>
-    </w:p>
-    <w:p>
       <w:r>
         <w:drawing>
-          <wp:inline distT="0" distB="0" distL="0" distR="0" wp14:anchorId="77306523" wp14:editId="4D5F8557">
-            <wp:extent cx="5943600" cy="1080770"/>
-            <wp:effectExtent l="0" t="0" r="0" b="5080"/>
-            <wp:docPr id="1676465103" name="Picture 1"/>
+          <wp:inline distT="0" distB="0" distL="0" distR="0" wp14:anchorId="50C47B6D" wp14:editId="0EC4CE27">
+            <wp:extent cx="5943600" cy="1035050"/>
+            <wp:effectExtent l="0" t="0" r="0" b="0"/>
+            <wp:docPr id="634868476" name="Picture 1"/>
             <wp:cNvGraphicFramePr>
               <a:graphicFrameLocks xmlns:a="http://schemas.openxmlformats.org/drawingml/2006/main" noChangeAspect="1"/>
             </wp:cNvGraphicFramePr>
@@ -737,7 +768,7 @@
               <a:graphicData uri="http://schemas.openxmlformats.org/drawingml/2006/picture">
                 <pic:pic xmlns:pic="http://schemas.openxmlformats.org/drawingml/2006/picture">
                   <pic:nvPicPr>
-                    <pic:cNvPr id="1676465103" name=""/>
+                    <pic:cNvPr id="634868476" name=""/>
                     <pic:cNvPicPr/>
                   </pic:nvPicPr>
                   <pic:blipFill>
@@ -749,7 +780,7 @@
                   <pic:spPr>
                     <a:xfrm>
                       <a:off x="0" y="0"/>
-                      <a:ext cx="5943600" cy="1080770"/>
+                      <a:ext cx="5943600" cy="1035050"/>
                     </a:xfrm>
                     <a:prstGeom prst="rect">
                       <a:avLst/>
@@ -763,13 +794,25 @@
       </w:r>
     </w:p>
     <w:p>
+      <w:pPr>
+        <w:pStyle w:val="ListParagraph"/>
+        <w:numPr>
+          <w:ilvl w:val="0"/>
+          <w:numId w:val="1"/>
+        </w:numPr>
+      </w:pPr>
       <w:r>
         <w:lastRenderedPageBreak/>
+        <w:t>Consultar un ingrediente según su ID</w:t>
+      </w:r>
+    </w:p>
+    <w:p>
+      <w:r>
         <w:drawing>
-          <wp:inline distT="0" distB="0" distL="0" distR="0" wp14:anchorId="3BB1FF72" wp14:editId="2008CD24">
-            <wp:extent cx="5943600" cy="1067435"/>
-            <wp:effectExtent l="0" t="0" r="0" b="0"/>
-            <wp:docPr id="637360165" name="Picture 1"/>
+          <wp:inline distT="0" distB="0" distL="0" distR="0" wp14:anchorId="3AE591FE" wp14:editId="46102433">
+            <wp:extent cx="5943600" cy="1195705"/>
+            <wp:effectExtent l="0" t="0" r="0" b="4445"/>
+            <wp:docPr id="1253644609" name="Picture 1"/>
             <wp:cNvGraphicFramePr>
               <a:graphicFrameLocks xmlns:a="http://schemas.openxmlformats.org/drawingml/2006/main" noChangeAspect="1"/>
             </wp:cNvGraphicFramePr>
@@ -777,7 +820,7 @@
               <a:graphicData uri="http://schemas.openxmlformats.org/drawingml/2006/picture">
                 <pic:pic xmlns:pic="http://schemas.openxmlformats.org/drawingml/2006/picture">
                   <pic:nvPicPr>
-                    <pic:cNvPr id="637360165" name=""/>
+                    <pic:cNvPr id="1253644609" name=""/>
                     <pic:cNvPicPr/>
                   </pic:nvPicPr>
                   <pic:blipFill>
@@ -789,7 +832,7 @@
                   <pic:spPr>
                     <a:xfrm>
                       <a:off x="0" y="0"/>
-                      <a:ext cx="5943600" cy="1067435"/>
+                      <a:ext cx="5943600" cy="1195705"/>
                     </a:xfrm>
                     <a:prstGeom prst="rect">
                       <a:avLst/>
@@ -803,24 +846,12 @@
       </w:r>
     </w:p>
     <w:p>
-      <w:pPr>
-        <w:pStyle w:val="ListParagraph"/>
-        <w:numPr>
-          <w:ilvl w:val="0"/>
-          <w:numId w:val="1"/>
-        </w:numPr>
-      </w:pPr>
-      <w:r>
-        <w:t>Consultar un ingrediente según su nombre</w:t>
-      </w:r>
-    </w:p>
-    <w:p>
       <w:r>
         <w:drawing>
-          <wp:inline distT="0" distB="0" distL="0" distR="0" wp14:anchorId="1265CD6E" wp14:editId="2457FCF6">
-            <wp:extent cx="5943600" cy="1100455"/>
-            <wp:effectExtent l="0" t="0" r="0" b="4445"/>
-            <wp:docPr id="888590550" name="Picture 1"/>
+          <wp:inline distT="0" distB="0" distL="0" distR="0" wp14:anchorId="28C2FE80" wp14:editId="10D33F57">
+            <wp:extent cx="5943600" cy="1197610"/>
+            <wp:effectExtent l="0" t="0" r="0" b="2540"/>
+            <wp:docPr id="793356055" name="Picture 1"/>
             <wp:cNvGraphicFramePr>
               <a:graphicFrameLocks xmlns:a="http://schemas.openxmlformats.org/drawingml/2006/main" noChangeAspect="1"/>
             </wp:cNvGraphicFramePr>
@@ -828,7 +859,7 @@
               <a:graphicData uri="http://schemas.openxmlformats.org/drawingml/2006/picture">
                 <pic:pic xmlns:pic="http://schemas.openxmlformats.org/drawingml/2006/picture">
                   <pic:nvPicPr>
-                    <pic:cNvPr id="888590550" name=""/>
+                    <pic:cNvPr id="793356055" name=""/>
                     <pic:cNvPicPr/>
                   </pic:nvPicPr>
                   <pic:blipFill>
@@ -840,7 +871,7 @@
                   <pic:spPr>
                     <a:xfrm>
                       <a:off x="0" y="0"/>
-                      <a:ext cx="5943600" cy="1100455"/>
+                      <a:ext cx="5943600" cy="1197610"/>
                     </a:xfrm>
                     <a:prstGeom prst="rect">
                       <a:avLst/>
@@ -854,12 +885,24 @@
       </w:r>
     </w:p>
     <w:p>
+      <w:pPr>
+        <w:pStyle w:val="ListParagraph"/>
+        <w:numPr>
+          <w:ilvl w:val="0"/>
+          <w:numId w:val="1"/>
+        </w:numPr>
+      </w:pPr>
+      <w:r>
+        <w:t>Consultar un ingrediente según su nombre</w:t>
+      </w:r>
+    </w:p>
+    <w:p>
       <w:r>
         <w:drawing>
-          <wp:inline distT="0" distB="0" distL="0" distR="0" wp14:anchorId="60012071" wp14:editId="0303A349">
-            <wp:extent cx="5943600" cy="1082040"/>
-            <wp:effectExtent l="0" t="0" r="0" b="3810"/>
-            <wp:docPr id="1880579609" name="Picture 1"/>
+          <wp:inline distT="0" distB="0" distL="0" distR="0" wp14:anchorId="572DC4F8" wp14:editId="6505F224">
+            <wp:extent cx="5943600" cy="1171575"/>
+            <wp:effectExtent l="0" t="0" r="0" b="9525"/>
+            <wp:docPr id="118477973" name="Picture 1"/>
             <wp:cNvGraphicFramePr>
               <a:graphicFrameLocks xmlns:a="http://schemas.openxmlformats.org/drawingml/2006/main" noChangeAspect="1"/>
             </wp:cNvGraphicFramePr>
@@ -867,7 +910,7 @@
               <a:graphicData uri="http://schemas.openxmlformats.org/drawingml/2006/picture">
                 <pic:pic xmlns:pic="http://schemas.openxmlformats.org/drawingml/2006/picture">
                   <pic:nvPicPr>
-                    <pic:cNvPr id="1880579609" name=""/>
+                    <pic:cNvPr id="118477973" name=""/>
                     <pic:cNvPicPr/>
                   </pic:nvPicPr>
                   <pic:blipFill>
@@ -879,7 +922,7 @@
                   <pic:spPr>
                     <a:xfrm>
                       <a:off x="0" y="0"/>
-                      <a:ext cx="5943600" cy="1082040"/>
+                      <a:ext cx="5943600" cy="1171575"/>
                     </a:xfrm>
                     <a:prstGeom prst="rect">
                       <a:avLst/>
@@ -893,24 +936,12 @@
       </w:r>
     </w:p>
     <w:p>
-      <w:pPr>
-        <w:pStyle w:val="ListParagraph"/>
-        <w:numPr>
-          <w:ilvl w:val="0"/>
-          <w:numId w:val="1"/>
-        </w:numPr>
-      </w:pPr>
-      <w:r>
-        <w:t>Consultar si un ingrediente es sano según su ID</w:t>
-      </w:r>
-    </w:p>
-    <w:p>
       <w:r>
         <w:drawing>
-          <wp:inline distT="0" distB="0" distL="0" distR="0" wp14:anchorId="05BC3CCC" wp14:editId="687F19A6">
-            <wp:extent cx="5943600" cy="948690"/>
+          <wp:inline distT="0" distB="0" distL="0" distR="0" wp14:anchorId="771FECFE" wp14:editId="70E71295">
+            <wp:extent cx="5943600" cy="1196340"/>
             <wp:effectExtent l="0" t="0" r="0" b="3810"/>
-            <wp:docPr id="1195429973" name="Picture 1"/>
+            <wp:docPr id="64826646" name="Picture 1"/>
             <wp:cNvGraphicFramePr>
               <a:graphicFrameLocks xmlns:a="http://schemas.openxmlformats.org/drawingml/2006/main" noChangeAspect="1"/>
             </wp:cNvGraphicFramePr>
@@ -918,7 +949,7 @@
               <a:graphicData uri="http://schemas.openxmlformats.org/drawingml/2006/picture">
                 <pic:pic xmlns:pic="http://schemas.openxmlformats.org/drawingml/2006/picture">
                   <pic:nvPicPr>
-                    <pic:cNvPr id="1195429973" name=""/>
+                    <pic:cNvPr id="64826646" name=""/>
                     <pic:cNvPicPr/>
                   </pic:nvPicPr>
                   <pic:blipFill>
@@ -930,7 +961,7 @@
                   <pic:spPr>
                     <a:xfrm>
                       <a:off x="0" y="0"/>
-                      <a:ext cx="5943600" cy="948690"/>
+                      <a:ext cx="5943600" cy="1196340"/>
                     </a:xfrm>
                     <a:prstGeom prst="rect">
                       <a:avLst/>
@@ -944,12 +975,24 @@
       </w:r>
     </w:p>
     <w:p>
+      <w:pPr>
+        <w:pStyle w:val="ListParagraph"/>
+        <w:numPr>
+          <w:ilvl w:val="0"/>
+          <w:numId w:val="1"/>
+        </w:numPr>
+      </w:pPr>
+      <w:r>
+        <w:t>Consultar si un ingrediente es sano según su ID</w:t>
+      </w:r>
+    </w:p>
+    <w:p>
       <w:r>
         <w:drawing>
-          <wp:inline distT="0" distB="0" distL="0" distR="0" wp14:anchorId="0853C761" wp14:editId="18DED146">
-            <wp:extent cx="5943600" cy="942340"/>
-            <wp:effectExtent l="0" t="0" r="0" b="0"/>
-            <wp:docPr id="224979292" name="Picture 1"/>
+          <wp:inline distT="0" distB="0" distL="0" distR="0" wp14:anchorId="75539036" wp14:editId="587695DA">
+            <wp:extent cx="5943600" cy="1023620"/>
+            <wp:effectExtent l="0" t="0" r="0" b="5080"/>
+            <wp:docPr id="1783764259" name="Picture 1"/>
             <wp:cNvGraphicFramePr>
               <a:graphicFrameLocks xmlns:a="http://schemas.openxmlformats.org/drawingml/2006/main" noChangeAspect="1"/>
             </wp:cNvGraphicFramePr>
@@ -957,7 +1000,7 @@
               <a:graphicData uri="http://schemas.openxmlformats.org/drawingml/2006/picture">
                 <pic:pic xmlns:pic="http://schemas.openxmlformats.org/drawingml/2006/picture">
                   <pic:nvPicPr>
-                    <pic:cNvPr id="224979292" name=""/>
+                    <pic:cNvPr id="1783764259" name=""/>
                     <pic:cNvPicPr/>
                   </pic:nvPicPr>
                   <pic:blipFill>
@@ -969,7 +1012,7 @@
                   <pic:spPr>
                     <a:xfrm>
                       <a:off x="0" y="0"/>
-                      <a:ext cx="5943600" cy="942340"/>
+                      <a:ext cx="5943600" cy="1023620"/>
                     </a:xfrm>
                     <a:prstGeom prst="rect">
                       <a:avLst/>
@@ -983,6 +1026,46 @@
       </w:r>
     </w:p>
     <w:p>
+      <w:r>
+        <w:lastRenderedPageBreak/>
+        <w:drawing>
+          <wp:inline distT="0" distB="0" distL="0" distR="0" wp14:anchorId="2850E2BF" wp14:editId="15DDCB55">
+            <wp:extent cx="5943600" cy="1056640"/>
+            <wp:effectExtent l="0" t="0" r="0" b="0"/>
+            <wp:docPr id="233726307" name="Picture 1"/>
+            <wp:cNvGraphicFramePr>
+              <a:graphicFrameLocks xmlns:a="http://schemas.openxmlformats.org/drawingml/2006/main" noChangeAspect="1"/>
+            </wp:cNvGraphicFramePr>
+            <a:graphic xmlns:a="http://schemas.openxmlformats.org/drawingml/2006/main">
+              <a:graphicData uri="http://schemas.openxmlformats.org/drawingml/2006/picture">
+                <pic:pic xmlns:pic="http://schemas.openxmlformats.org/drawingml/2006/picture">
+                  <pic:nvPicPr>
+                    <pic:cNvPr id="233726307" name=""/>
+                    <pic:cNvPicPr/>
+                  </pic:nvPicPr>
+                  <pic:blipFill>
+                    <a:blip r:embed="rId26"/>
+                    <a:stretch>
+                      <a:fillRect/>
+                    </a:stretch>
+                  </pic:blipFill>
+                  <pic:spPr>
+                    <a:xfrm>
+                      <a:off x="0" y="0"/>
+                      <a:ext cx="5943600" cy="1056640"/>
+                    </a:xfrm>
+                    <a:prstGeom prst="rect">
+                      <a:avLst/>
+                    </a:prstGeom>
+                  </pic:spPr>
+                </pic:pic>
+              </a:graphicData>
+            </a:graphic>
+          </wp:inline>
+        </w:drawing>
+      </w:r>
+    </w:p>
+    <w:p>
       <w:pPr>
         <w:pStyle w:val="ListParagraph"/>
         <w:numPr>
@@ -994,13 +1077,271 @@
         <w:t>Reabastecer un producto según su ID</w:t>
       </w:r>
     </w:p>
-    <w:p/>
-    <w:p>
-      <w:r>
-        <w:t>• Renovar el inventario de un producto según su ID</w:t>
-      </w:r>
-      <w:r>
-        <w:cr/>
+    <w:p>
+      <w:r>
+        <w:drawing>
+          <wp:inline distT="0" distB="0" distL="0" distR="0" wp14:anchorId="16063EA4" wp14:editId="1182C60A">
+            <wp:extent cx="5943600" cy="2286635"/>
+            <wp:effectExtent l="0" t="0" r="0" b="0"/>
+            <wp:docPr id="12086665" name="Picture 1"/>
+            <wp:cNvGraphicFramePr>
+              <a:graphicFrameLocks xmlns:a="http://schemas.openxmlformats.org/drawingml/2006/main" noChangeAspect="1"/>
+            </wp:cNvGraphicFramePr>
+            <a:graphic xmlns:a="http://schemas.openxmlformats.org/drawingml/2006/main">
+              <a:graphicData uri="http://schemas.openxmlformats.org/drawingml/2006/picture">
+                <pic:pic xmlns:pic="http://schemas.openxmlformats.org/drawingml/2006/picture">
+                  <pic:nvPicPr>
+                    <pic:cNvPr id="12086665" name=""/>
+                    <pic:cNvPicPr/>
+                  </pic:nvPicPr>
+                  <pic:blipFill>
+                    <a:blip r:embed="rId27"/>
+                    <a:stretch>
+                      <a:fillRect/>
+                    </a:stretch>
+                  </pic:blipFill>
+                  <pic:spPr>
+                    <a:xfrm>
+                      <a:off x="0" y="0"/>
+                      <a:ext cx="5943600" cy="2286635"/>
+                    </a:xfrm>
+                    <a:prstGeom prst="rect">
+                      <a:avLst/>
+                    </a:prstGeom>
+                  </pic:spPr>
+                </pic:pic>
+              </a:graphicData>
+            </a:graphic>
+          </wp:inline>
+        </w:drawing>
+      </w:r>
+    </w:p>
+    <w:p>
+      <w:r>
+        <w:drawing>
+          <wp:inline distT="0" distB="0" distL="0" distR="0" wp14:anchorId="619F1A50" wp14:editId="0089DC23">
+            <wp:extent cx="5943600" cy="2287905"/>
+            <wp:effectExtent l="0" t="0" r="0" b="0"/>
+            <wp:docPr id="1640954021" name="Picture 1"/>
+            <wp:cNvGraphicFramePr>
+              <a:graphicFrameLocks xmlns:a="http://schemas.openxmlformats.org/drawingml/2006/main" noChangeAspect="1"/>
+            </wp:cNvGraphicFramePr>
+            <a:graphic xmlns:a="http://schemas.openxmlformats.org/drawingml/2006/main">
+              <a:graphicData uri="http://schemas.openxmlformats.org/drawingml/2006/picture">
+                <pic:pic xmlns:pic="http://schemas.openxmlformats.org/drawingml/2006/picture">
+                  <pic:nvPicPr>
+                    <pic:cNvPr id="1640954021" name=""/>
+                    <pic:cNvPicPr/>
+                  </pic:nvPicPr>
+                  <pic:blipFill>
+                    <a:blip r:embed="rId28"/>
+                    <a:stretch>
+                      <a:fillRect/>
+                    </a:stretch>
+                  </pic:blipFill>
+                  <pic:spPr>
+                    <a:xfrm>
+                      <a:off x="0" y="0"/>
+                      <a:ext cx="5943600" cy="2287905"/>
+                    </a:xfrm>
+                    <a:prstGeom prst="rect">
+                      <a:avLst/>
+                    </a:prstGeom>
+                  </pic:spPr>
+                </pic:pic>
+              </a:graphicData>
+            </a:graphic>
+          </wp:inline>
+        </w:drawing>
+      </w:r>
+    </w:p>
+    <w:p>
+      <w:pPr>
+        <w:rPr>
+          <w:lang w:val="en-US"/>
+        </w:rPr>
+      </w:pPr>
+      <w:r>
+        <w:rPr>
+          <w:lang w:val="en-US"/>
+        </w:rPr>
+        <w:lastRenderedPageBreak/>
+        <w:drawing>
+          <wp:inline distT="0" distB="0" distL="0" distR="0" wp14:anchorId="358D4AB6" wp14:editId="2A4E6AFE">
+            <wp:extent cx="5943600" cy="2259330"/>
+            <wp:effectExtent l="0" t="0" r="0" b="7620"/>
+            <wp:docPr id="1662416493" name="Picture 1"/>
+            <wp:cNvGraphicFramePr>
+              <a:graphicFrameLocks xmlns:a="http://schemas.openxmlformats.org/drawingml/2006/main" noChangeAspect="1"/>
+            </wp:cNvGraphicFramePr>
+            <a:graphic xmlns:a="http://schemas.openxmlformats.org/drawingml/2006/main">
+              <a:graphicData uri="http://schemas.openxmlformats.org/drawingml/2006/picture">
+                <pic:pic xmlns:pic="http://schemas.openxmlformats.org/drawingml/2006/picture">
+                  <pic:nvPicPr>
+                    <pic:cNvPr id="1662416493" name=""/>
+                    <pic:cNvPicPr/>
+                  </pic:nvPicPr>
+                  <pic:blipFill>
+                    <a:blip r:embed="rId29"/>
+                    <a:stretch>
+                      <a:fillRect/>
+                    </a:stretch>
+                  </pic:blipFill>
+                  <pic:spPr>
+                    <a:xfrm>
+                      <a:off x="0" y="0"/>
+                      <a:ext cx="5943600" cy="2259330"/>
+                    </a:xfrm>
+                    <a:prstGeom prst="rect">
+                      <a:avLst/>
+                    </a:prstGeom>
+                  </pic:spPr>
+                </pic:pic>
+              </a:graphicData>
+            </a:graphic>
+          </wp:inline>
+        </w:drawing>
+      </w:r>
+    </w:p>
+    <w:p>
+      <w:pPr>
+        <w:rPr>
+          <w:lang w:val="en-US"/>
+        </w:rPr>
+      </w:pPr>
+      <w:r>
+        <w:rPr>
+          <w:lang w:val="en-US"/>
+        </w:rPr>
+        <w:drawing>
+          <wp:inline distT="0" distB="0" distL="0" distR="0" wp14:anchorId="64C4A122" wp14:editId="215783E0">
+            <wp:extent cx="5943600" cy="2277745"/>
+            <wp:effectExtent l="0" t="0" r="0" b="8255"/>
+            <wp:docPr id="1927928584" name="Picture 1"/>
+            <wp:cNvGraphicFramePr>
+              <a:graphicFrameLocks xmlns:a="http://schemas.openxmlformats.org/drawingml/2006/main" noChangeAspect="1"/>
+            </wp:cNvGraphicFramePr>
+            <a:graphic xmlns:a="http://schemas.openxmlformats.org/drawingml/2006/main">
+              <a:graphicData uri="http://schemas.openxmlformats.org/drawingml/2006/picture">
+                <pic:pic xmlns:pic="http://schemas.openxmlformats.org/drawingml/2006/picture">
+                  <pic:nvPicPr>
+                    <pic:cNvPr id="1927928584" name=""/>
+                    <pic:cNvPicPr/>
+                  </pic:nvPicPr>
+                  <pic:blipFill>
+                    <a:blip r:embed="rId30"/>
+                    <a:stretch>
+                      <a:fillRect/>
+                    </a:stretch>
+                  </pic:blipFill>
+                  <pic:spPr>
+                    <a:xfrm>
+                      <a:off x="0" y="0"/>
+                      <a:ext cx="5943600" cy="2277745"/>
+                    </a:xfrm>
+                    <a:prstGeom prst="rect">
+                      <a:avLst/>
+                    </a:prstGeom>
+                  </pic:spPr>
+                </pic:pic>
+              </a:graphicData>
+            </a:graphic>
+          </wp:inline>
+        </w:drawing>
+      </w:r>
+    </w:p>
+    <w:p>
+      <w:pPr>
+        <w:pStyle w:val="ListParagraph"/>
+        <w:numPr>
+          <w:ilvl w:val="0"/>
+          <w:numId w:val="1"/>
+        </w:numPr>
+      </w:pPr>
+      <w:r>
+        <w:t>Renovar el inventario de un producto según su I</w:t>
+      </w:r>
+      <w:r>
+        <w:t>D</w:t>
+      </w:r>
+    </w:p>
+    <w:p>
+      <w:r>
+        <w:drawing>
+          <wp:inline distT="0" distB="0" distL="0" distR="0" wp14:anchorId="6FB8E5BC" wp14:editId="38482660">
+            <wp:extent cx="5943600" cy="2666365"/>
+            <wp:effectExtent l="0" t="0" r="0" b="635"/>
+            <wp:docPr id="1704228115" name="Picture 1"/>
+            <wp:cNvGraphicFramePr>
+              <a:graphicFrameLocks xmlns:a="http://schemas.openxmlformats.org/drawingml/2006/main" noChangeAspect="1"/>
+            </wp:cNvGraphicFramePr>
+            <a:graphic xmlns:a="http://schemas.openxmlformats.org/drawingml/2006/main">
+              <a:graphicData uri="http://schemas.openxmlformats.org/drawingml/2006/picture">
+                <pic:pic xmlns:pic="http://schemas.openxmlformats.org/drawingml/2006/picture">
+                  <pic:nvPicPr>
+                    <pic:cNvPr id="1704228115" name=""/>
+                    <pic:cNvPicPr/>
+                  </pic:nvPicPr>
+                  <pic:blipFill>
+                    <a:blip r:embed="rId31"/>
+                    <a:stretch>
+                      <a:fillRect/>
+                    </a:stretch>
+                  </pic:blipFill>
+                  <pic:spPr>
+                    <a:xfrm>
+                      <a:off x="0" y="0"/>
+                      <a:ext cx="5943600" cy="2666365"/>
+                    </a:xfrm>
+                    <a:prstGeom prst="rect">
+                      <a:avLst/>
+                    </a:prstGeom>
+                  </pic:spPr>
+                </pic:pic>
+              </a:graphicData>
+            </a:graphic>
+          </wp:inline>
+        </w:drawing>
+      </w:r>
+    </w:p>
+    <w:p>
+      <w:r>
+        <w:lastRenderedPageBreak/>
+        <w:drawing>
+          <wp:inline distT="0" distB="0" distL="0" distR="0" wp14:anchorId="74FDAC0C" wp14:editId="7D1023BA">
+            <wp:extent cx="5943600" cy="2703830"/>
+            <wp:effectExtent l="0" t="0" r="0" b="1270"/>
+            <wp:docPr id="498761865" name="Picture 1"/>
+            <wp:cNvGraphicFramePr>
+              <a:graphicFrameLocks xmlns:a="http://schemas.openxmlformats.org/drawingml/2006/main" noChangeAspect="1"/>
+            </wp:cNvGraphicFramePr>
+            <a:graphic xmlns:a="http://schemas.openxmlformats.org/drawingml/2006/main">
+              <a:graphicData uri="http://schemas.openxmlformats.org/drawingml/2006/picture">
+                <pic:pic xmlns:pic="http://schemas.openxmlformats.org/drawingml/2006/picture">
+                  <pic:nvPicPr>
+                    <pic:cNvPr id="498761865" name=""/>
+                    <pic:cNvPicPr/>
+                  </pic:nvPicPr>
+                  <pic:blipFill>
+                    <a:blip r:embed="rId32"/>
+                    <a:stretch>
+                      <a:fillRect/>
+                    </a:stretch>
+                  </pic:blipFill>
+                  <pic:spPr>
+                    <a:xfrm>
+                      <a:off x="0" y="0"/>
+                      <a:ext cx="5943600" cy="2703830"/>
+                    </a:xfrm>
+                    <a:prstGeom prst="rect">
+                      <a:avLst/>
+                    </a:prstGeom>
+                  </pic:spPr>
+                </pic:pic>
+              </a:graphicData>
+            </a:graphic>
+          </wp:inline>
+        </w:drawing>
       </w:r>
     </w:p>
     <w:sectPr>
@@ -1739,6 +2080,7 @@
   <w:style w:type="character" w:default="1" w:styleId="DefaultParagraphFont">
     <w:name w:val="Default Paragraph Font"/>
     <w:uiPriority w:val="1"/>
+    <w:semiHidden/>
     <w:unhideWhenUsed/>
   </w:style>
   <w:style w:type="table" w:default="1" w:styleId="TableNormal">

</xml_diff>